<commit_message>
work, full file preprocessed and created
</commit_message>
<xml_diff>
--- a/Final Project Report.docx
+++ b/Final Project Report.docx
@@ -67,6 +67,7 @@
           <w:id w:val="994219800"/>
           <w:citation/>
         </w:sdtPr>
+        <w:sdtEndPr/>
         <w:sdtContent>
           <w:r>
             <w:fldChar w:fldCharType="begin"/>
@@ -98,19 +99,14 @@
         <w:t xml:space="preserve">. This site consists of essentially a trading-focused community where members may post their opinion into the public area and discuss. However, this paper found that since then, </w:t>
       </w:r>
       <w:r>
-        <w:t xml:space="preserve">obtaining permission and access to Stocktwits’ database has become untenable through current company administrative limitations. Therefore, this paper reasoned that Twitter is a highly suitable alternative dataset. While it differs from the dataset used by </w:t>
-      </w:r>
-      <w:r>
-        <w:t>Coyne, Madiraju, and Coelho</w:t>
-      </w:r>
-      <w:r>
-        <w:t xml:space="preserve">, it is also likely to have a far larger base of information as Twitter’s monthly active userbase is approximately 310 million, compared to 1.5 million from Stocktwits </w:t>
+        <w:t xml:space="preserve">obtaining permission and access to Stocktwits’ database has become untenable through current company administrative limitations. Therefore, this paper reasoned that Twitter is a highly suitable alternative dataset. While it differs from the dataset used by Coyne, Madiraju, and Coelho, it is also likely to have a far larger base of information as Twitter’s monthly active userbase is approximately 310 million, compared to 1.5 million from Stocktwits </w:t>
       </w:r>
       <w:sdt>
         <w:sdtPr>
           <w:id w:val="170073103"/>
           <w:citation/>
         </w:sdtPr>
+        <w:sdtEndPr/>
         <w:sdtContent>
           <w:r>
             <w:fldChar w:fldCharType="begin"/>
@@ -153,19 +149,7 @@
         <w:t>primary dataset of text was sourced using the Twitter API to gather all tweets within the specified timeframe of 11/05/2020 to 11/05/2021 containing the hashtags “#apple”, or “#AAPL” (relating to Apple’s US stock market tag). Gathering this data was a significant activity and less straightforward than initially projected. The opening approach selected to obtain the tweets was the Postman tool. This has a user-friendly interface and</w:t>
       </w:r>
       <w:r>
-        <w:t xml:space="preserve"> an uncomplicated query builder. However, the researcher quickly noted that a core part of retrieving tweets from Twitter is the limitation on academic projects of a maximum of 500 tweets per request. While a key </w:t>
-      </w:r>
-      <w:r>
-        <w:t>known as the “next</w:t>
-      </w:r>
-      <w:r>
-        <w:t xml:space="preserve"> </w:t>
-      </w:r>
-      <w:r>
-        <w:t xml:space="preserve">token” </w:t>
-      </w:r>
-      <w:r>
-        <w:t>provides a link to the subsequent part of the query result, it was clear the Postman tool was not easily optimised to automate gathering the full set of data.</w:t>
+        <w:t xml:space="preserve"> an uncomplicated query builder. However, the researcher quickly noted that a core part of retrieving tweets from Twitter is the limitation on academic projects of a maximum of 500 tweets per request. While a key known as the “next token” provides a link to the subsequent part of the query result, it was clear the Postman tool was not easily optimised to automate gathering the full set of data.</w:t>
       </w:r>
       <w:r>
         <w:t xml:space="preserve"> Therefore, this project reviewed alternative options to gather the necessary data.</w:t>
@@ -193,7 +177,15 @@
         <w:t xml:space="preserve">adapt manual Python code which directly interacts with the Twitter API without a ready-made interface. </w:t>
       </w:r>
       <w:r>
-        <w:t>This process was reasonably lengthy as there was a great deal of customisation required such as how to structure the loops, data formatting, and storage. Furthermore, the Twitter API has a number of restrictions on the number of tweets which may be requested over a variety of timeframes, and therefore a series of IF statements needed to</w:t>
+        <w:t xml:space="preserve">This process was reasonably lengthy as there was a great deal of customisation required such as how to structure the loops, data formatting, and storage. Furthermore, the Twitter API has </w:t>
+      </w:r>
+      <w:proofErr w:type="gramStart"/>
+      <w:r>
+        <w:t>a number of</w:t>
+      </w:r>
+      <w:proofErr w:type="gramEnd"/>
+      <w:r>
+        <w:t xml:space="preserve"> restrictions on the number of tweets which may be requested over a variety of timeframes, and therefore a series of IF statements needed to</w:t>
       </w:r>
       <w:r>
         <w:t xml:space="preserve"> be</w:t>
@@ -202,6 +194,7 @@
         <w:t xml:space="preserve"> adapted to the code to pause it when necessary, ensuring the process would run uninterrupted and without any automatic throttling from the Twitter API.</w:t>
       </w:r>
     </w:p>
+    <w:p/>
     <w:p>
       <w:pPr>
         <w:pStyle w:val="ListParagraph"/>
@@ -328,6 +321,7 @@
         </w:numPr>
       </w:pPr>
       <w:r>
+        <w:lastRenderedPageBreak/>
         <w:t>Future Research</w:t>
       </w:r>
     </w:p>
@@ -340,7 +334,6 @@
         </w:numPr>
       </w:pPr>
       <w:r>
-        <w:lastRenderedPageBreak/>
         <w:t>References</w:t>
       </w:r>
     </w:p>

</xml_diff>